<commit_message>
CorrecionAutomatizacion TransactionId Autogenerado dejecutar_depositos
</commit_message>
<xml_diff>
--- a/020_ HU03._PruebasDeposito_CifradoConexiónBDdepositos/word_exports/INFORME_CONSOLIDADO_DEPOSITOS.docx
+++ b/020_ HU03._PruebasDeposito_CifradoConexiónBDdepositos/word_exports/INFORME_CONSOLIDADO_DEPOSITOS.docx
@@ -26,7 +26,7 @@
         <w:t xml:space="preserve"> </w:t>
       </w:r>
       <w:r>
-        <w:t xml:space="preserve">2025-11-28</w:t>
+        <w:t xml:space="preserve">2026-01-05</w:t>
       </w:r>
       <w:r>
         <w:t xml:space="preserve"> </w:t>
@@ -42,7 +42,7 @@
         <w:t xml:space="preserve"> </w:t>
       </w:r>
       <w:r>
-        <w:t xml:space="preserve">01:27:02 UTC</w:t>
+        <w:t xml:space="preserve">01:19:16 UTC</w:t>
       </w:r>
       <w:r>
         <w:t xml:space="preserve"> </w:t>
@@ -373,7 +373,7 @@
               <w:pStyle w:val="Compact"/>
             </w:pPr>
             <w:r>
-              <w:t xml:space="preserve">ONTE176431091</w:t>
+              <w:t xml:space="preserve">ONTE176758768</w:t>
             </w:r>
           </w:p>
         </w:tc>
@@ -417,18 +417,18 @@
               <w:pStyle w:val="Compact"/>
             </w:pPr>
             <w:r>
-              <w:t xml:space="preserve">S16270</w:t>
-            </w:r>
-          </w:p>
-        </w:tc>
-        <w:tc>
-          <w:tcPr/>
-          <w:p>
-            <w:pPr>
-              <w:pStyle w:val="Compact"/>
-            </w:pPr>
-            <w:r>
-              <w:t xml:space="preserve">1546800</w:t>
+              <w:t xml:space="preserve">S14939</w:t>
+            </w:r>
+          </w:p>
+        </w:tc>
+        <w:tc>
+          <w:tcPr/>
+          <w:p>
+            <w:pPr>
+              <w:pStyle w:val="Compact"/>
+            </w:pPr>
+            <w:r>
+              <w:t xml:space="preserve">1548091</w:t>
             </w:r>
           </w:p>
         </w:tc>
@@ -450,7 +450,7 @@
               <w:pStyle w:val="Compact"/>
             </w:pPr>
             <w:r>
-              <w:t xml:space="preserve">1241</w:t>
+              <w:t xml:space="preserve">1269</w:t>
             </w:r>
           </w:p>
         </w:tc>
@@ -490,7 +490,7 @@
               <w:pStyle w:val="Compact"/>
             </w:pPr>
             <w:r>
-              <w:t xml:space="preserve">ONTE176431096</w:t>
+              <w:t xml:space="preserve">ONTE176758827</w:t>
             </w:r>
           </w:p>
         </w:tc>
@@ -534,18 +534,18 @@
               <w:pStyle w:val="Compact"/>
             </w:pPr>
             <w:r>
-              <w:t xml:space="preserve">S41305</w:t>
-            </w:r>
-          </w:p>
-        </w:tc>
-        <w:tc>
-          <w:tcPr/>
-          <w:p>
-            <w:pPr>
-              <w:pStyle w:val="Compact"/>
-            </w:pPr>
-            <w:r>
-              <w:t xml:space="preserve">1546801</w:t>
+              <w:t xml:space="preserve">S58941</w:t>
+            </w:r>
+          </w:p>
+        </w:tc>
+        <w:tc>
+          <w:tcPr/>
+          <w:p>
+            <w:pPr>
+              <w:pStyle w:val="Compact"/>
+            </w:pPr>
+            <w:r>
+              <w:t xml:space="preserve">1548092</w:t>
             </w:r>
           </w:p>
         </w:tc>
@@ -567,7 +567,7 @@
               <w:pStyle w:val="Compact"/>
             </w:pPr>
             <w:r>
-              <w:t xml:space="preserve">1242</w:t>
+              <w:t xml:space="preserve">1270</w:t>
             </w:r>
           </w:p>
         </w:tc>
@@ -607,7 +607,7 @@
               <w:pStyle w:val="Compact"/>
             </w:pPr>
             <w:r>
-              <w:t xml:space="preserve">ONTE176431099</w:t>
+              <w:t xml:space="preserve">ONTE176758858</w:t>
             </w:r>
           </w:p>
         </w:tc>
@@ -651,18 +651,18 @@
               <w:pStyle w:val="Compact"/>
             </w:pPr>
             <w:r>
-              <w:t xml:space="preserve">S46451</w:t>
-            </w:r>
-          </w:p>
-        </w:tc>
-        <w:tc>
-          <w:tcPr/>
-          <w:p>
-            <w:pPr>
-              <w:pStyle w:val="Compact"/>
-            </w:pPr>
-            <w:r>
-              <w:t xml:space="preserve">1546802</w:t>
+              <w:t xml:space="preserve">S16082</w:t>
+            </w:r>
+          </w:p>
+        </w:tc>
+        <w:tc>
+          <w:tcPr/>
+          <w:p>
+            <w:pPr>
+              <w:pStyle w:val="Compact"/>
+            </w:pPr>
+            <w:r>
+              <w:t xml:space="preserve">1548093</w:t>
             </w:r>
           </w:p>
         </w:tc>
@@ -684,7 +684,7 @@
               <w:pStyle w:val="Compact"/>
             </w:pPr>
             <w:r>
-              <w:t xml:space="preserve">1243</w:t>
+              <w:t xml:space="preserve">1271</w:t>
             </w:r>
           </w:p>
         </w:tc>
@@ -724,7 +724,7 @@
               <w:pStyle w:val="Compact"/>
             </w:pPr>
             <w:r>
-              <w:t xml:space="preserve">ONTE176431102</w:t>
+              <w:t xml:space="preserve">ONTE176758861</w:t>
             </w:r>
           </w:p>
         </w:tc>
@@ -768,18 +768,18 @@
               <w:pStyle w:val="Compact"/>
             </w:pPr>
             <w:r>
-              <w:t xml:space="preserve">S99091</w:t>
-            </w:r>
-          </w:p>
-        </w:tc>
-        <w:tc>
-          <w:tcPr/>
-          <w:p>
-            <w:pPr>
-              <w:pStyle w:val="Compact"/>
-            </w:pPr>
-            <w:r>
-              <w:t xml:space="preserve">1546803</w:t>
+              <w:t xml:space="preserve">S78397</w:t>
+            </w:r>
+          </w:p>
+        </w:tc>
+        <w:tc>
+          <w:tcPr/>
+          <w:p>
+            <w:pPr>
+              <w:pStyle w:val="Compact"/>
+            </w:pPr>
+            <w:r>
+              <w:t xml:space="preserve">1548094</w:t>
             </w:r>
           </w:p>
         </w:tc>
@@ -801,7 +801,7 @@
               <w:pStyle w:val="Compact"/>
             </w:pPr>
             <w:r>
-              <w:t xml:space="preserve">1244</w:t>
+              <w:t xml:space="preserve">1272</w:t>
             </w:r>
           </w:p>
         </w:tc>
@@ -841,7 +841,7 @@
               <w:pStyle w:val="Compact"/>
             </w:pPr>
             <w:r>
-              <w:t xml:space="preserve">ONTE176431105</w:t>
+              <w:t xml:space="preserve">ONTE176758863</w:t>
             </w:r>
           </w:p>
         </w:tc>
@@ -885,18 +885,18 @@
               <w:pStyle w:val="Compact"/>
             </w:pPr>
             <w:r>
-              <w:t xml:space="preserve">S88065</w:t>
-            </w:r>
-          </w:p>
-        </w:tc>
-        <w:tc>
-          <w:tcPr/>
-          <w:p>
-            <w:pPr>
-              <w:pStyle w:val="Compact"/>
-            </w:pPr>
-            <w:r>
-              <w:t xml:space="preserve">1546804</w:t>
+              <w:t xml:space="preserve">S69728</w:t>
+            </w:r>
+          </w:p>
+        </w:tc>
+        <w:tc>
+          <w:tcPr/>
+          <w:p>
+            <w:pPr>
+              <w:pStyle w:val="Compact"/>
+            </w:pPr>
+            <w:r>
+              <w:t xml:space="preserve">1548095</w:t>
             </w:r>
           </w:p>
         </w:tc>
@@ -918,7 +918,7 @@
               <w:pStyle w:val="Compact"/>
             </w:pPr>
             <w:r>
-              <w:t xml:space="preserve">1245</w:t>
+              <w:t xml:space="preserve">1273</w:t>
             </w:r>
           </w:p>
         </w:tc>
@@ -958,7 +958,7 @@
               <w:pStyle w:val="Compact"/>
             </w:pPr>
             <w:r>
-              <w:t xml:space="preserve">ONTE176431108</w:t>
+              <w:t xml:space="preserve">ONTE176758866</w:t>
             </w:r>
           </w:p>
         </w:tc>
@@ -1002,18 +1002,18 @@
               <w:pStyle w:val="Compact"/>
             </w:pPr>
             <w:r>
-              <w:t xml:space="preserve">S55384</w:t>
-            </w:r>
-          </w:p>
-        </w:tc>
-        <w:tc>
-          <w:tcPr/>
-          <w:p>
-            <w:pPr>
-              <w:pStyle w:val="Compact"/>
-            </w:pPr>
-            <w:r>
-              <w:t xml:space="preserve">1546805</w:t>
+              <w:t xml:space="preserve">S76362</w:t>
+            </w:r>
+          </w:p>
+        </w:tc>
+        <w:tc>
+          <w:tcPr/>
+          <w:p>
+            <w:pPr>
+              <w:pStyle w:val="Compact"/>
+            </w:pPr>
+            <w:r>
+              <w:t xml:space="preserve">1548096</w:t>
             </w:r>
           </w:p>
         </w:tc>
@@ -1035,7 +1035,7 @@
               <w:pStyle w:val="Compact"/>
             </w:pPr>
             <w:r>
-              <w:t xml:space="preserve">1246</w:t>
+              <w:t xml:space="preserve">1274</w:t>
             </w:r>
           </w:p>
         </w:tc>
@@ -1075,7 +1075,7 @@
               <w:pStyle w:val="Compact"/>
             </w:pPr>
             <w:r>
-              <w:t xml:space="preserve">ONTE176431111</w:t>
+              <w:t xml:space="preserve">ONTE176758869</w:t>
             </w:r>
           </w:p>
         </w:tc>
@@ -1119,18 +1119,18 @@
               <w:pStyle w:val="Compact"/>
             </w:pPr>
             <w:r>
-              <w:t xml:space="preserve">S46848</w:t>
-            </w:r>
-          </w:p>
-        </w:tc>
-        <w:tc>
-          <w:tcPr/>
-          <w:p>
-            <w:pPr>
-              <w:pStyle w:val="Compact"/>
-            </w:pPr>
-            <w:r>
-              <w:t xml:space="preserve">1546806</w:t>
+              <w:t xml:space="preserve">S82930</w:t>
+            </w:r>
+          </w:p>
+        </w:tc>
+        <w:tc>
+          <w:tcPr/>
+          <w:p>
+            <w:pPr>
+              <w:pStyle w:val="Compact"/>
+            </w:pPr>
+            <w:r>
+              <w:t xml:space="preserve">1548097</w:t>
             </w:r>
           </w:p>
         </w:tc>
@@ -1152,7 +1152,7 @@
               <w:pStyle w:val="Compact"/>
             </w:pPr>
             <w:r>
-              <w:t xml:space="preserve">1247</w:t>
+              <w:t xml:space="preserve">1275</w:t>
             </w:r>
           </w:p>
         </w:tc>
@@ -1192,7 +1192,7 @@
               <w:pStyle w:val="Compact"/>
             </w:pPr>
             <w:r>
-              <w:t xml:space="preserve">ONTE176431114</w:t>
+              <w:t xml:space="preserve">ONTE176758871</w:t>
             </w:r>
           </w:p>
         </w:tc>
@@ -1236,18 +1236,18 @@
               <w:pStyle w:val="Compact"/>
             </w:pPr>
             <w:r>
-              <w:t xml:space="preserve">S42032</w:t>
-            </w:r>
-          </w:p>
-        </w:tc>
-        <w:tc>
-          <w:tcPr/>
-          <w:p>
-            <w:pPr>
-              <w:pStyle w:val="Compact"/>
-            </w:pPr>
-            <w:r>
-              <w:t xml:space="preserve">1546807</w:t>
+              <w:t xml:space="preserve">S54708</w:t>
+            </w:r>
+          </w:p>
+        </w:tc>
+        <w:tc>
+          <w:tcPr/>
+          <w:p>
+            <w:pPr>
+              <w:pStyle w:val="Compact"/>
+            </w:pPr>
+            <w:r>
+              <w:t xml:space="preserve">1548098</w:t>
             </w:r>
           </w:p>
         </w:tc>
@@ -1269,7 +1269,7 @@
               <w:pStyle w:val="Compact"/>
             </w:pPr>
             <w:r>
-              <w:t xml:space="preserve">1248</w:t>
+              <w:t xml:space="preserve">1276</w:t>
             </w:r>
           </w:p>
         </w:tc>
@@ -1309,7 +1309,7 @@
               <w:pStyle w:val="Compact"/>
             </w:pPr>
             <w:r>
-              <w:t xml:space="preserve">ONTE176431118</w:t>
+              <w:t xml:space="preserve">ONTE176758874</w:t>
             </w:r>
           </w:p>
         </w:tc>
@@ -1353,18 +1353,18 @@
               <w:pStyle w:val="Compact"/>
             </w:pPr>
             <w:r>
-              <w:t xml:space="preserve">S59279</w:t>
-            </w:r>
-          </w:p>
-        </w:tc>
-        <w:tc>
-          <w:tcPr/>
-          <w:p>
-            <w:pPr>
-              <w:pStyle w:val="Compact"/>
-            </w:pPr>
-            <w:r>
-              <w:t xml:space="preserve">1546808</w:t>
+              <w:t xml:space="preserve">S91012</w:t>
+            </w:r>
+          </w:p>
+        </w:tc>
+        <w:tc>
+          <w:tcPr/>
+          <w:p>
+            <w:pPr>
+              <w:pStyle w:val="Compact"/>
+            </w:pPr>
+            <w:r>
+              <w:t xml:space="preserve">1548099</w:t>
             </w:r>
           </w:p>
         </w:tc>
@@ -1386,7 +1386,7 @@
               <w:pStyle w:val="Compact"/>
             </w:pPr>
             <w:r>
-              <w:t xml:space="preserve">1249</w:t>
+              <w:t xml:space="preserve">1277</w:t>
             </w:r>
           </w:p>
         </w:tc>
@@ -1453,7 +1453,7 @@
         <w:t xml:space="preserve"> </w:t>
       </w:r>
       <w:r>
-        <w:t xml:space="preserve">ONTE176431091</w:t>
+        <w:t xml:space="preserve">ONTE176758768</w:t>
       </w:r>
     </w:p>
     <w:p>
@@ -1519,7 +1519,7 @@
         <w:t xml:space="preserve"> </w:t>
       </w:r>
       <w:r>
-        <w:t xml:space="preserve">S16270</w:t>
+        <w:t xml:space="preserve">S14939</w:t>
       </w:r>
     </w:p>
     <w:p>
@@ -1541,7 +1541,7 @@
         <w:t xml:space="preserve"> </w:t>
       </w:r>
       <w:r>
-        <w:t xml:space="preserve">1546800</w:t>
+        <w:t xml:space="preserve">1548091</w:t>
       </w:r>
     </w:p>
     <w:p>
@@ -1607,7 +1607,7 @@
         <w:t xml:space="preserve"> </w:t>
       </w:r>
       <w:r>
-        <w:t xml:space="preserve">1241</w:t>
+        <w:t xml:space="preserve">1269</w:t>
       </w:r>
     </w:p>
     <w:p>
@@ -1673,7 +1673,7 @@
         <w:t xml:space="preserve"> </w:t>
       </w:r>
       <w:r>
-        <w:t xml:space="preserve">ONTE176431096</w:t>
+        <w:t xml:space="preserve">ONTE176758827</w:t>
       </w:r>
     </w:p>
     <w:p>
@@ -1739,7 +1739,7 @@
         <w:t xml:space="preserve"> </w:t>
       </w:r>
       <w:r>
-        <w:t xml:space="preserve">S41305</w:t>
+        <w:t xml:space="preserve">S58941</w:t>
       </w:r>
     </w:p>
     <w:p>
@@ -1761,7 +1761,7 @@
         <w:t xml:space="preserve"> </w:t>
       </w:r>
       <w:r>
-        <w:t xml:space="preserve">1546801</w:t>
+        <w:t xml:space="preserve">1548092</w:t>
       </w:r>
     </w:p>
     <w:p>
@@ -1827,7 +1827,7 @@
         <w:t xml:space="preserve"> </w:t>
       </w:r>
       <w:r>
-        <w:t xml:space="preserve">1242</w:t>
+        <w:t xml:space="preserve">1270</w:t>
       </w:r>
     </w:p>
     <w:p>
@@ -1893,7 +1893,7 @@
         <w:t xml:space="preserve"> </w:t>
       </w:r>
       <w:r>
-        <w:t xml:space="preserve">ONTE176431099</w:t>
+        <w:t xml:space="preserve">ONTE176758858</w:t>
       </w:r>
     </w:p>
     <w:p>
@@ -1959,7 +1959,7 @@
         <w:t xml:space="preserve"> </w:t>
       </w:r>
       <w:r>
-        <w:t xml:space="preserve">S46451</w:t>
+        <w:t xml:space="preserve">S16082</w:t>
       </w:r>
     </w:p>
     <w:p>
@@ -1981,7 +1981,7 @@
         <w:t xml:space="preserve"> </w:t>
       </w:r>
       <w:r>
-        <w:t xml:space="preserve">1546802</w:t>
+        <w:t xml:space="preserve">1548093</w:t>
       </w:r>
     </w:p>
     <w:p>
@@ -2047,7 +2047,7 @@
         <w:t xml:space="preserve"> </w:t>
       </w:r>
       <w:r>
-        <w:t xml:space="preserve">1243</w:t>
+        <w:t xml:space="preserve">1271</w:t>
       </w:r>
     </w:p>
     <w:p>
@@ -2113,7 +2113,7 @@
         <w:t xml:space="preserve"> </w:t>
       </w:r>
       <w:r>
-        <w:t xml:space="preserve">ONTE176431102</w:t>
+        <w:t xml:space="preserve">ONTE176758861</w:t>
       </w:r>
     </w:p>
     <w:p>
@@ -2179,7 +2179,7 @@
         <w:t xml:space="preserve"> </w:t>
       </w:r>
       <w:r>
-        <w:t xml:space="preserve">S99091</w:t>
+        <w:t xml:space="preserve">S78397</w:t>
       </w:r>
     </w:p>
     <w:p>
@@ -2201,7 +2201,7 @@
         <w:t xml:space="preserve"> </w:t>
       </w:r>
       <w:r>
-        <w:t xml:space="preserve">1546803</w:t>
+        <w:t xml:space="preserve">1548094</w:t>
       </w:r>
     </w:p>
     <w:p>
@@ -2267,7 +2267,7 @@
         <w:t xml:space="preserve"> </w:t>
       </w:r>
       <w:r>
-        <w:t xml:space="preserve">1244</w:t>
+        <w:t xml:space="preserve">1272</w:t>
       </w:r>
     </w:p>
     <w:p>
@@ -2333,7 +2333,7 @@
         <w:t xml:space="preserve"> </w:t>
       </w:r>
       <w:r>
-        <w:t xml:space="preserve">ONTE176431105</w:t>
+        <w:t xml:space="preserve">ONTE176758863</w:t>
       </w:r>
     </w:p>
     <w:p>
@@ -2399,7 +2399,7 @@
         <w:t xml:space="preserve"> </w:t>
       </w:r>
       <w:r>
-        <w:t xml:space="preserve">S88065</w:t>
+        <w:t xml:space="preserve">S69728</w:t>
       </w:r>
     </w:p>
     <w:p>
@@ -2421,7 +2421,7 @@
         <w:t xml:space="preserve"> </w:t>
       </w:r>
       <w:r>
-        <w:t xml:space="preserve">1546804</w:t>
+        <w:t xml:space="preserve">1548095</w:t>
       </w:r>
     </w:p>
     <w:p>
@@ -2487,7 +2487,7 @@
         <w:t xml:space="preserve"> </w:t>
       </w:r>
       <w:r>
-        <w:t xml:space="preserve">1245</w:t>
+        <w:t xml:space="preserve">1273</w:t>
       </w:r>
     </w:p>
     <w:p>
@@ -2553,7 +2553,7 @@
         <w:t xml:space="preserve"> </w:t>
       </w:r>
       <w:r>
-        <w:t xml:space="preserve">ONTE176431108</w:t>
+        <w:t xml:space="preserve">ONTE176758866</w:t>
       </w:r>
     </w:p>
     <w:p>
@@ -2619,7 +2619,7 @@
         <w:t xml:space="preserve"> </w:t>
       </w:r>
       <w:r>
-        <w:t xml:space="preserve">S55384</w:t>
+        <w:t xml:space="preserve">S76362</w:t>
       </w:r>
     </w:p>
     <w:p>
@@ -2641,7 +2641,7 @@
         <w:t xml:space="preserve"> </w:t>
       </w:r>
       <w:r>
-        <w:t xml:space="preserve">1546805</w:t>
+        <w:t xml:space="preserve">1548096</w:t>
       </w:r>
     </w:p>
     <w:p>
@@ -2707,7 +2707,7 @@
         <w:t xml:space="preserve"> </w:t>
       </w:r>
       <w:r>
-        <w:t xml:space="preserve">1246</w:t>
+        <w:t xml:space="preserve">1274</w:t>
       </w:r>
     </w:p>
     <w:p>
@@ -2773,7 +2773,7 @@
         <w:t xml:space="preserve"> </w:t>
       </w:r>
       <w:r>
-        <w:t xml:space="preserve">ONTE176431111</w:t>
+        <w:t xml:space="preserve">ONTE176758869</w:t>
       </w:r>
     </w:p>
     <w:p>
@@ -2839,7 +2839,7 @@
         <w:t xml:space="preserve"> </w:t>
       </w:r>
       <w:r>
-        <w:t xml:space="preserve">S46848</w:t>
+        <w:t xml:space="preserve">S82930</w:t>
       </w:r>
     </w:p>
     <w:p>
@@ -2861,7 +2861,7 @@
         <w:t xml:space="preserve"> </w:t>
       </w:r>
       <w:r>
-        <w:t xml:space="preserve">1546806</w:t>
+        <w:t xml:space="preserve">1548097</w:t>
       </w:r>
     </w:p>
     <w:p>
@@ -2927,7 +2927,7 @@
         <w:t xml:space="preserve"> </w:t>
       </w:r>
       <w:r>
-        <w:t xml:space="preserve">1247</w:t>
+        <w:t xml:space="preserve">1275</w:t>
       </w:r>
     </w:p>
     <w:p>
@@ -2993,7 +2993,7 @@
         <w:t xml:space="preserve"> </w:t>
       </w:r>
       <w:r>
-        <w:t xml:space="preserve">ONTE176431114</w:t>
+        <w:t xml:space="preserve">ONTE176758871</w:t>
       </w:r>
     </w:p>
     <w:p>
@@ -3059,7 +3059,7 @@
         <w:t xml:space="preserve"> </w:t>
       </w:r>
       <w:r>
-        <w:t xml:space="preserve">S42032</w:t>
+        <w:t xml:space="preserve">S54708</w:t>
       </w:r>
     </w:p>
     <w:p>
@@ -3081,7 +3081,7 @@
         <w:t xml:space="preserve"> </w:t>
       </w:r>
       <w:r>
-        <w:t xml:space="preserve">1546807</w:t>
+        <w:t xml:space="preserve">1548098</w:t>
       </w:r>
     </w:p>
     <w:p>
@@ -3147,7 +3147,7 @@
         <w:t xml:space="preserve"> </w:t>
       </w:r>
       <w:r>
-        <w:t xml:space="preserve">1248</w:t>
+        <w:t xml:space="preserve">1276</w:t>
       </w:r>
     </w:p>
     <w:p>
@@ -3213,7 +3213,7 @@
         <w:t xml:space="preserve"> </w:t>
       </w:r>
       <w:r>
-        <w:t xml:space="preserve">ONTE176431118</w:t>
+        <w:t xml:space="preserve">ONTE176758874</w:t>
       </w:r>
     </w:p>
     <w:p>
@@ -3279,7 +3279,7 @@
         <w:t xml:space="preserve"> </w:t>
       </w:r>
       <w:r>
-        <w:t xml:space="preserve">S59279</w:t>
+        <w:t xml:space="preserve">S91012</w:t>
       </w:r>
     </w:p>
     <w:p>
@@ -3301,7 +3301,7 @@
         <w:t xml:space="preserve"> </w:t>
       </w:r>
       <w:r>
-        <w:t xml:space="preserve">1546808</w:t>
+        <w:t xml:space="preserve">1548099</w:t>
       </w:r>
     </w:p>
     <w:p>
@@ -3367,7 +3367,7 @@
         <w:t xml:space="preserve"> </w:t>
       </w:r>
       <w:r>
-        <w:t xml:space="preserve">1249</w:t>
+        <w:t xml:space="preserve">1277</w:t>
       </w:r>
     </w:p>
     <w:p>
@@ -3479,7 +3479,7 @@
         </w:numPr>
       </w:pPr>
       <w:r>
-        <w:t xml:space="preserve">Rango: 1241 - 1249</w:t>
+        <w:t xml:space="preserve">Rango: 1269 - 1277</w:t>
       </w:r>
     </w:p>
     <w:p>

</xml_diff>